<commit_message>
Learn something new on Friday-MongoDB
Topic covered-
1.Basic connection to mongoDB using python.
2.Creation of table through python
3.Insert values in table through python
</commit_message>
<xml_diff>
--- a/Python/Learn_something_new_every_Friday/MongoDB/CRUD_operation.docx
+++ b/Python/Learn_something_new_every_Friday/MongoDB/CRUD_operation.docx
@@ -19,64 +19,18 @@
         </w:rPr>
         <w:t>MongoDB</w:t>
       </w:r>
-    </w:p>
-    <w:p>
-      <w:r>
-        <w:t>Tutor-</w:t>
-      </w:r>
-      <w:proofErr w:type="spellStart"/>
-      <w:r>
-        <w:t>Krish</w:t>
-      </w:r>
-      <w:proofErr w:type="spellEnd"/>
-      <w:r>
-        <w:t xml:space="preserve"> Naik</w:t>
-      </w:r>
-    </w:p>
-    <w:p>
-      <w:r>
-        <w:t>Link-</w:t>
-      </w:r>
-      <w:r>
-        <w:t xml:space="preserve"> </w:t>
-      </w:r>
-      <w:hyperlink r:id="rId4" w:history="1">
-        <w:r>
-          <w:t>https://www.yout</w:t>
-        </w:r>
-        <w:r>
-          <w:t>u</w:t>
-        </w:r>
-        <w:r>
-          <w:t>be.com/watch?v=6fbPLWyRBj4&amp;pbjreload=101</w:t>
-        </w:r>
-      </w:hyperlink>
-    </w:p>
-    <w:p>
-      <w:r>
-        <w:rPr>
-          <w:b/>
-        </w:rPr>
-        <w:t>Mongo DB installation</w:t>
-      </w:r>
-      <w:r>
-        <w:t>-</w:t>
+      <w:r>
+        <w:rPr>
+          <w:b/>
+          <w:sz w:val="28"/>
+          <w:szCs w:val="28"/>
+        </w:rPr>
+        <w:t>-Tutorial-1</w:t>
       </w:r>
       <w:bookmarkStart w:id="0" w:name="_GoBack"/>
       <w:bookmarkEnd w:id="0"/>
     </w:p>
     <w:p>
-      <w:r>
-        <w:rPr>
-          <w:b/>
-        </w:rPr>
-        <w:t>Link</w:t>
-      </w:r>
-      <w:r>
-        <w:t>-https://www.mongodb.com/try/download/community</w:t>
-      </w:r>
-    </w:p>
-    <w:p>
       <w:pPr>
         <w:rPr>
           <w:b/>
@@ -86,88 +40,121 @@
         <w:rPr>
           <w:b/>
         </w:rPr>
-        <w:t>Steps-</w:t>
-      </w:r>
-    </w:p>
-    <w:p>
-      <w:proofErr w:type="gramStart"/>
-      <w:r>
-        <w:t>1.Download</w:t>
-      </w:r>
-      <w:proofErr w:type="gramEnd"/>
-      <w:r>
+        <w:t>CRUD operation-</w:t>
+      </w:r>
+    </w:p>
+    <w:p>
+      <w:pPr>
+        <w:rPr>
+          <w:b/>
+        </w:rPr>
+      </w:pPr>
+      <w:r>
+        <w:rPr>
+          <w:b/>
+        </w:rPr>
+        <w:t>1. Create a table in MongoDB-</w:t>
+      </w:r>
+    </w:p>
+    <w:p>
+      <w:r>
+        <w:t>-&gt;use Employee</w:t>
+      </w:r>
+    </w:p>
+    <w:p/>
+    <w:p>
+      <w:pPr>
+        <w:rPr>
+          <w:b/>
+        </w:rPr>
+      </w:pPr>
+      <w:r>
+        <w:rPr>
+          <w:b/>
+        </w:rPr>
+        <w:t>2. Inserting</w:t>
+      </w:r>
+      <w:r>
+        <w:rPr>
+          <w:b/>
+        </w:rPr>
+        <w:t xml:space="preserve"> value in MongoDB-</w:t>
+      </w:r>
+    </w:p>
+    <w:p>
+      <w:pPr>
+        <w:rPr>
+          <w:b/>
+        </w:rPr>
+      </w:pPr>
+      <w:r>
+        <w:rPr>
+          <w:b/>
+        </w:rPr>
+        <w:t>a.</w:t>
+      </w:r>
+      <w:r>
+        <w:rPr>
+          <w:b/>
+        </w:rPr>
         <w:t xml:space="preserve"> </w:t>
       </w:r>
-      <w:proofErr w:type="spellStart"/>
-      <w:r>
-        <w:t>mongoDB</w:t>
-      </w:r>
-      <w:proofErr w:type="spellEnd"/>
-      <w:r>
-        <w:t xml:space="preserve"> community server</w:t>
-      </w:r>
-    </w:p>
-    <w:p>
-      <w:proofErr w:type="gramStart"/>
-      <w:r>
-        <w:t>2.Go</w:t>
-      </w:r>
-      <w:proofErr w:type="gramEnd"/>
-      <w:r>
-        <w:t xml:space="preserve"> to docs-how installation is done</w:t>
-      </w:r>
-    </w:p>
-    <w:p>
-      <w:proofErr w:type="gramStart"/>
-      <w:r>
-        <w:t>3.O</w:t>
-      </w:r>
-      <w:r>
-        <w:t>nce</w:t>
-      </w:r>
-      <w:proofErr w:type="gramEnd"/>
+      <w:r>
+        <w:rPr>
+          <w:b/>
+        </w:rPr>
+        <w:t>Inserting one value-</w:t>
+      </w:r>
+    </w:p>
+    <w:p>
+      <w:r>
+        <w:t>-&gt;</w:t>
+      </w:r>
       <w:r>
         <w:t xml:space="preserve"> </w:t>
       </w:r>
-      <w:proofErr w:type="spellStart"/>
-      <w:r>
-        <w:t>mongoDB</w:t>
-      </w:r>
-      <w:proofErr w:type="spellEnd"/>
-      <w:r>
-        <w:t xml:space="preserve"> is install you need </w:t>
-      </w:r>
-      <w:proofErr w:type="spellStart"/>
-      <w:r>
-        <w:t>mongoDB</w:t>
-      </w:r>
-      <w:proofErr w:type="spellEnd"/>
-      <w:r>
-        <w:t xml:space="preserve"> compass(client side application) to see the table</w:t>
+      <w:r>
+        <w:t>db.collection.insertOne({'firstname':'Parag','Lastname':'Naik'})</w:t>
       </w:r>
     </w:p>
     <w:p/>
     <w:p>
-      <w:r>
-        <w:t>Note-</w:t>
-      </w:r>
-    </w:p>
-    <w:p>
-      <w:proofErr w:type="gramStart"/>
-      <w:r>
-        <w:t>1.In</w:t>
-      </w:r>
-      <w:proofErr w:type="gramEnd"/>
-      <w:r>
-        <w:t xml:space="preserve"> mongo DB you create collection and then insert the </w:t>
-      </w:r>
-      <w:proofErr w:type="spellStart"/>
-      <w:r>
-        <w:t>json</w:t>
-      </w:r>
-      <w:proofErr w:type="spellEnd"/>
-      <w:r>
-        <w:t xml:space="preserve"> file</w:t>
+      <w:pPr>
+        <w:rPr>
+          <w:b/>
+        </w:rPr>
+      </w:pPr>
+      <w:r>
+        <w:rPr>
+          <w:b/>
+        </w:rPr>
+        <w:t>b.</w:t>
+      </w:r>
+      <w:r>
+        <w:rPr>
+          <w:b/>
+        </w:rPr>
+        <w:t xml:space="preserve"> I</w:t>
+      </w:r>
+      <w:r>
+        <w:rPr>
+          <w:b/>
+        </w:rPr>
+        <w:t>nserting</w:t>
+      </w:r>
+      <w:r>
+        <w:rPr>
+          <w:b/>
+        </w:rPr>
+        <w:t xml:space="preserve"> many values-</w:t>
+      </w:r>
+    </w:p>
+    <w:p>
+      <w:r>
+        <w:t>-&gt; db.collection.insertMany (</w:t>
+      </w:r>
+      <w:r>
+        <w:t>[{'firstname':'parag1','lastname':'naik1','age':26},{'firstname':'parag2','lastname':'naik2','age':21}])</w:t>
       </w:r>
     </w:p>
     <w:p/>
@@ -181,7 +168,19 @@
         <w:rPr>
           <w:b/>
         </w:rPr>
-        <w:t>CRUD operation-</w:t>
+        <w:t>3.</w:t>
+      </w:r>
+      <w:r>
+        <w:rPr>
+          <w:b/>
+        </w:rPr>
+        <w:t xml:space="preserve"> </w:t>
+      </w:r>
+      <w:r>
+        <w:rPr>
+          <w:b/>
+        </w:rPr>
+        <w:t>Finding from table</w:t>
       </w:r>
     </w:p>
     <w:p>
@@ -194,18 +193,27 @@
         <w:rPr>
           <w:b/>
         </w:rPr>
-        <w:t>1. Create</w:t>
-      </w:r>
-      <w:r>
-        <w:rPr>
-          <w:b/>
-        </w:rPr>
-        <w:t xml:space="preserve"> a table in MongoDB-</w:t>
-      </w:r>
-    </w:p>
-    <w:p>
-      <w:r>
-        <w:t>-&gt;use Employee</w:t>
+        <w:t>a.</w:t>
+      </w:r>
+      <w:r>
+        <w:rPr>
+          <w:b/>
+        </w:rPr>
+        <w:t xml:space="preserve"> </w:t>
+      </w:r>
+      <w:r>
+        <w:rPr>
+          <w:b/>
+        </w:rPr>
+        <w:t>Find all-</w:t>
+      </w:r>
+    </w:p>
+    <w:p>
+      <w:r>
+        <w:t xml:space="preserve">-&gt; </w:t>
+      </w:r>
+      <w:r>
+        <w:t>db.collection.find({})</w:t>
       </w:r>
     </w:p>
     <w:p/>
@@ -215,133 +223,31 @@
           <w:b/>
         </w:rPr>
       </w:pPr>
-      <w:proofErr w:type="gramStart"/>
-      <w:r>
-        <w:rPr>
-          <w:b/>
-        </w:rPr>
-        <w:t>2.Inserting</w:t>
-      </w:r>
-      <w:proofErr w:type="gramEnd"/>
-      <w:r>
-        <w:rPr>
-          <w:b/>
-        </w:rPr>
-        <w:t xml:space="preserve"> value in MongoDB-</w:t>
-      </w:r>
-    </w:p>
-    <w:p>
-      <w:proofErr w:type="spellStart"/>
-      <w:proofErr w:type="gramStart"/>
-      <w:r>
-        <w:t>a.Inserting</w:t>
-      </w:r>
-      <w:proofErr w:type="spellEnd"/>
-      <w:proofErr w:type="gramEnd"/>
-      <w:r>
-        <w:t xml:space="preserve"> one value-</w:t>
-      </w:r>
-    </w:p>
-    <w:p>
-      <w:r>
-        <w:t>-&gt;</w:t>
-      </w:r>
-      <w:proofErr w:type="gramStart"/>
-      <w:r>
-        <w:t>db.collection.insertOne(</w:t>
-      </w:r>
-      <w:proofErr w:type="gramEnd"/>
-      <w:r>
-        <w:t>{'firstname':'Parag','Lastname':'Naik'})</w:t>
-      </w:r>
-    </w:p>
-    <w:p/>
-    <w:p>
-      <w:proofErr w:type="spellStart"/>
-      <w:proofErr w:type="gramStart"/>
-      <w:r>
-        <w:t>b.Inserting</w:t>
-      </w:r>
-      <w:proofErr w:type="spellEnd"/>
-      <w:proofErr w:type="gramEnd"/>
-      <w:r>
-        <w:t xml:space="preserve"> many values-</w:t>
-      </w:r>
-    </w:p>
-    <w:p>
-      <w:proofErr w:type="gramStart"/>
-      <w:r>
-        <w:t>db.collection.insertMany(</w:t>
-      </w:r>
-      <w:proofErr w:type="gramEnd"/>
-      <w:r>
-        <w:t>[{'firstname':'parag1','lastname':'naik1','age':26},{'firstname':'parag2','lastname':'naik2','age':21}])</w:t>
-      </w:r>
-    </w:p>
-    <w:p/>
-    <w:p>
-      <w:proofErr w:type="gramStart"/>
-      <w:r>
-        <w:t>3.Finding</w:t>
-      </w:r>
-      <w:proofErr w:type="gramEnd"/>
-      <w:r>
-        <w:t xml:space="preserve"> from table</w:t>
-      </w:r>
-    </w:p>
-    <w:p>
-      <w:proofErr w:type="spellStart"/>
-      <w:proofErr w:type="gramStart"/>
-      <w:r>
-        <w:t>a.Find</w:t>
-      </w:r>
-      <w:proofErr w:type="spellEnd"/>
-      <w:proofErr w:type="gramEnd"/>
-      <w:r>
-        <w:t xml:space="preserve"> all-</w:t>
-      </w:r>
-    </w:p>
-    <w:p>
-      <w:proofErr w:type="spellStart"/>
-      <w:proofErr w:type="gramStart"/>
-      <w:r>
-        <w:t>db.collection.find</w:t>
-      </w:r>
-      <w:proofErr w:type="spellEnd"/>
-      <w:r>
-        <w:t>(</w:t>
-      </w:r>
-      <w:proofErr w:type="gramEnd"/>
-      <w:r>
-        <w:t>{})</w:t>
-      </w:r>
-    </w:p>
-    <w:p/>
-    <w:p>
-      <w:proofErr w:type="spellStart"/>
-      <w:proofErr w:type="gramStart"/>
-      <w:r>
-        <w:t>b.Find</w:t>
-      </w:r>
-      <w:proofErr w:type="spellEnd"/>
-      <w:proofErr w:type="gramEnd"/>
-      <w:r>
-        <w:t xml:space="preserve"> one-</w:t>
-      </w:r>
-    </w:p>
-    <w:p>
-      <w:proofErr w:type="spellStart"/>
-      <w:proofErr w:type="gramStart"/>
-      <w:r>
-        <w:t>db.collection.find</w:t>
-      </w:r>
-      <w:proofErr w:type="spellEnd"/>
-      <w:r>
-        <w:t>(</w:t>
-      </w:r>
-      <w:proofErr w:type="gramEnd"/>
-      <w:r>
-        <w:t>{'firstname':'parag1'})</w:t>
+      <w:r>
+        <w:rPr>
+          <w:b/>
+        </w:rPr>
+        <w:t>b.</w:t>
+      </w:r>
+      <w:r>
+        <w:rPr>
+          <w:b/>
+        </w:rPr>
+        <w:t xml:space="preserve"> </w:t>
+      </w:r>
+      <w:r>
+        <w:rPr>
+          <w:b/>
+        </w:rPr>
+        <w:t>Find one-</w:t>
+      </w:r>
+    </w:p>
+    <w:p>
+      <w:r>
+        <w:t xml:space="preserve">-&gt; </w:t>
+      </w:r>
+      <w:r>
+        <w:t>db.collection.find({'firstname':'parag1'})</w:t>
       </w:r>
     </w:p>
     <w:sectPr>

</xml_diff>